<commit_message>
worked a bit on the use case diagram
</commit_message>
<xml_diff>
--- a/docx/FR.docx
+++ b/docx/FR.docx
@@ -6,7 +6,7 @@
       <w:tblPr>
         <w:tblW w:w="8937" w:type="dxa"/>
         <w:jc w:val="left"/>
-        <w:tblInd w:w="216" w:type="dxa"/>
+        <w:tblInd w:w="324" w:type="dxa"/>
         <w:tblBorders>
           <w:top w:val="single" w:color="ffffff" w:sz="8" w:space="0" w:shadow="0" w:frame="0"/>
           <w:left w:val="single" w:color="ffffff" w:sz="8" w:space="0" w:shadow="0" w:frame="0"/>
@@ -30,7 +30,7 @@
           <w:shd w:val="clear" w:color="auto" w:fill="ced7e7"/>
         </w:tblPrEx>
         <w:trPr>
-          <w:trHeight w:val="452" w:hRule="atLeast"/>
+          <w:trHeight w:val="472" w:hRule="atLeast"/>
         </w:trPr>
         <w:tc>
           <w:tcPr>
@@ -140,19 +140,7 @@
                 <w:rtl w:val="0"/>
                 <w:lang w:val="en-US"/>
               </w:rPr>
-              <w:t>Event/Use Case #2</w:t>
-            </w:r>
-            <w:r>
-              <w:rPr>
-                <w:rFonts w:ascii="Times New Roman" w:hAnsi="Times New Roman"/>
-                <w:b w:val="1"/>
-                <w:bCs w:val="1"/>
-                <w:sz w:val="20"/>
-                <w:szCs w:val="20"/>
-                <w:rtl w:val="0"/>
-                <w:lang w:val="en-US"/>
-              </w:rPr>
-              <w:t xml:space="preserve"> (sendConsultationRequest)</w:t>
+              <w:t>Event/Use Case #2 (sendConsultationRequest)</w:t>
             </w:r>
           </w:p>
         </w:tc>
@@ -162,7 +150,7 @@
           <w:shd w:val="clear" w:color="auto" w:fill="ced7e7"/>
         </w:tblPrEx>
         <w:trPr>
-          <w:trHeight w:val="260" w:hRule="atLeast"/>
+          <w:trHeight w:val="280" w:hRule="atLeast"/>
         </w:trPr>
         <w:tc>
           <w:tcPr>
@@ -218,7 +206,7 @@
           <w:shd w:val="clear" w:color="auto" w:fill="ced7e7"/>
         </w:tblPrEx>
         <w:trPr>
-          <w:trHeight w:val="488" w:hRule="atLeast"/>
+          <w:trHeight w:val="508" w:hRule="atLeast"/>
         </w:trPr>
         <w:tc>
           <w:tcPr>
@@ -264,7 +252,17 @@
                 <w:rtl w:val="0"/>
                 <w:lang w:val="en-US"/>
               </w:rPr>
-              <w:t>SkinsRUs is a web app, that lets people with skin problems to get consultation about their skin problems by sending a consultation request that can include pictures and text to a dermatologist.</w:t>
+              <w:t>WebSR</w:t>
+            </w:r>
+            <w:r>
+              <w:rPr>
+                <w:rFonts w:ascii="Marker Felt" w:hAnsi="Marker Felt"/>
+                <w:sz w:val="20"/>
+                <w:szCs w:val="20"/>
+                <w:rtl w:val="0"/>
+                <w:lang w:val="en-US"/>
+              </w:rPr>
+              <w:t>U is a web app, that lets people with skin problems to get consultation about their skin problems by sending a consultation request that can include pictures and text to a dermatologist.</w:t>
             </w:r>
           </w:p>
         </w:tc>
@@ -274,7 +272,7 @@
           <w:shd w:val="clear" w:color="auto" w:fill="ced7e7"/>
         </w:tblPrEx>
         <w:trPr>
-          <w:trHeight w:val="260" w:hRule="atLeast"/>
+          <w:trHeight w:val="280" w:hRule="atLeast"/>
         </w:trPr>
         <w:tc>
           <w:tcPr>
@@ -320,7 +318,17 @@
                 <w:rtl w:val="0"/>
                 <w:lang w:val="en-US"/>
               </w:rPr>
-              <w:t>SkinsRUs initial statement of requirements.</w:t>
+              <w:t>WebSRU</w:t>
+            </w:r>
+            <w:r>
+              <w:rPr>
+                <w:rFonts w:ascii="Marker Felt" w:hAnsi="Marker Felt"/>
+                <w:sz w:val="20"/>
+                <w:szCs w:val="20"/>
+                <w:rtl w:val="0"/>
+                <w:lang w:val="en-US"/>
+              </w:rPr>
+              <w:t xml:space="preserve"> initial statement of requirements.</w:t>
             </w:r>
           </w:p>
         </w:tc>
@@ -330,7 +338,7 @@
           <w:shd w:val="clear" w:color="auto" w:fill="ced7e7"/>
         </w:tblPrEx>
         <w:trPr>
-          <w:trHeight w:val="692" w:hRule="atLeast"/>
+          <w:trHeight w:val="712" w:hRule="atLeast"/>
         </w:trPr>
         <w:tc>
           <w:tcPr>
@@ -376,7 +384,7 @@
           <w:shd w:val="clear" w:color="auto" w:fill="ced7e7"/>
         </w:tblPrEx>
         <w:trPr>
-          <w:trHeight w:val="252" w:hRule="atLeast"/>
+          <w:trHeight w:val="272" w:hRule="atLeast"/>
         </w:trPr>
         <w:tc>
           <w:tcPr>
@@ -460,7 +468,7 @@
           <w:shd w:val="clear" w:color="auto" w:fill="ced7e7"/>
         </w:tblPrEx>
         <w:trPr>
-          <w:trHeight w:val="252" w:hRule="atLeast"/>
+          <w:trHeight w:val="272" w:hRule="atLeast"/>
         </w:trPr>
         <w:tc>
           <w:tcPr>
@@ -564,7 +572,7 @@
           <w:shd w:val="clear" w:color="auto" w:fill="ced7e7"/>
         </w:tblPrEx>
         <w:trPr>
-          <w:trHeight w:val="488" w:hRule="atLeast"/>
+          <w:trHeight w:val="508" w:hRule="atLeast"/>
         </w:trPr>
         <w:tc>
           <w:tcPr>
@@ -610,7 +618,17 @@
                 <w:rtl w:val="0"/>
                 <w:lang w:val="en-US"/>
               </w:rPr>
-              <w:t>SkinsRUs initial statement of requirements.</w:t>
+              <w:t>WebS</w:t>
+            </w:r>
+            <w:r>
+              <w:rPr>
+                <w:rFonts w:ascii="Marker Felt" w:hAnsi="Marker Felt"/>
+                <w:sz w:val="20"/>
+                <w:szCs w:val="20"/>
+                <w:rtl w:val="0"/>
+                <w:lang w:val="en-US"/>
+              </w:rPr>
+              <w:t>RU initial statement of requirements.</w:t>
             </w:r>
           </w:p>
         </w:tc>
@@ -686,7 +704,7 @@
           <w:shd w:val="clear" w:color="auto" w:fill="ced7e7"/>
         </w:tblPrEx>
         <w:trPr>
-          <w:trHeight w:val="421" w:hRule="atLeast"/>
+          <w:trHeight w:val="441" w:hRule="atLeast"/>
         </w:trPr>
         <w:tc>
           <w:tcPr>
@@ -757,7 +775,7 @@
           <w:shd w:val="clear" w:color="auto" w:fill="ced7e7"/>
         </w:tblPrEx>
         <w:trPr>
-          <w:trHeight w:val="310" w:hRule="atLeast"/>
+          <w:trHeight w:val="330" w:hRule="atLeast"/>
         </w:trPr>
         <w:tc>
           <w:tcPr>
@@ -865,7 +883,7 @@
       <w:pPr>
         <w:pStyle w:val="Body"/>
         <w:widowControl w:val="0"/>
-        <w:ind w:left="108" w:hanging="108"/>
+        <w:ind w:left="216" w:hanging="216"/>
       </w:pPr>
       <w:r/>
     </w:p>

</xml_diff>